<commit_message>
Screen Ventas por vendedor (card con nombre del vendedor). Vista lista, falta funcionalidades
</commit_message>
<xml_diff>
--- a/proyecto/Lista de carteles.docx
+++ b/proyecto/Lista de carteles.docx
@@ -1746,8 +1746,10 @@
       </w:pPr>
       <w:r>
         <w:rPr>
+          <w:noProof/>
           <w:color w:val="FF0000"/>
           <w:u w:val="single"/>
+          <w:lang w:eastAsia="es-AR"/>
         </w:rPr>
         <w:drawing>
           <wp:inline distT="0" distB="0" distL="0" distR="0" wp14:anchorId="164AEE07" wp14:editId="539A3B0A">
@@ -1794,8 +1796,10 @@
       </w:r>
       <w:r>
         <w:rPr>
+          <w:noProof/>
           <w:color w:val="FF0000"/>
           <w:u w:val="single"/>
+          <w:lang w:eastAsia="es-AR"/>
         </w:rPr>
         <w:drawing>
           <wp:inline distT="0" distB="0" distL="0" distR="0" wp14:anchorId="3E484C33" wp14:editId="75CD2914">
@@ -1907,6 +1911,9 @@
         <w:pStyle w:val="Ttulo2"/>
       </w:pPr>
       <w:r>
+        <w:rPr>
+          <w:noProof/>
+        </w:rPr>
         <w:drawing>
           <wp:inline distT="0" distB="0" distL="0" distR="0" wp14:anchorId="75482361" wp14:editId="7BA7A68F">
             <wp:extent cx="2070100" cy="1980339"/>
@@ -1957,6 +1964,9 @@
         <w:pStyle w:val="Ttulo2"/>
       </w:pPr>
       <w:r>
+        <w:rPr>
+          <w:noProof/>
+        </w:rPr>
         <w:drawing>
           <wp:inline distT="0" distB="0" distL="0" distR="0" wp14:anchorId="754460A8" wp14:editId="5B3CF28F">
             <wp:extent cx="2088444" cy="2540000"/>
@@ -2008,6 +2018,7 @@
       </w:pPr>
       <w:r>
         <w:rPr>
+          <w:noProof/>
           <w:vertAlign w:val="superscript"/>
         </w:rPr>
         <w:drawing>
@@ -2069,6 +2080,9 @@
         <w:br/>
       </w:r>
       <w:r>
+        <w:rPr>
+          <w:noProof/>
+        </w:rPr>
         <w:drawing>
           <wp:inline distT="0" distB="0" distL="0" distR="0" wp14:anchorId="15CD567B" wp14:editId="75FF4CBC">
             <wp:extent cx="1914792" cy="3343742"/>
@@ -2105,7 +2119,54 @@
           </wp:inline>
         </w:drawing>
       </w:r>
+    </w:p>
+    <w:p>
+      <w:pPr>
+        <w:pStyle w:val="Ttulo2"/>
+      </w:pPr>
+    </w:p>
+    <w:p>
+      <w:pPr>
+        <w:pStyle w:val="Ttulo2"/>
+      </w:pPr>
       <w:bookmarkStart w:id="0" w:name="_GoBack"/>
+      <w:r>
+        <w:drawing>
+          <wp:inline distT="0" distB="0" distL="0" distR="0" wp14:anchorId="794FA968" wp14:editId="57629A1F">
+            <wp:extent cx="2601442" cy="5162550"/>
+            <wp:effectExtent l="0" t="0" r="8890" b="0"/>
+            <wp:docPr id="3" name="Imagen 3"/>
+            <wp:cNvGraphicFramePr>
+              <a:graphicFrameLocks xmlns:a="http://schemas.openxmlformats.org/drawingml/2006/main" noChangeAspect="1"/>
+            </wp:cNvGraphicFramePr>
+            <a:graphic xmlns:a="http://schemas.openxmlformats.org/drawingml/2006/main">
+              <a:graphicData uri="http://schemas.openxmlformats.org/drawingml/2006/picture">
+                <pic:pic xmlns:pic="http://schemas.openxmlformats.org/drawingml/2006/picture">
+                  <pic:nvPicPr>
+                    <pic:cNvPr id="0" name=""/>
+                    <pic:cNvPicPr/>
+                  </pic:nvPicPr>
+                  <pic:blipFill>
+                    <a:blip r:embed="rId34"/>
+                    <a:stretch>
+                      <a:fillRect/>
+                    </a:stretch>
+                  </pic:blipFill>
+                  <pic:spPr>
+                    <a:xfrm>
+                      <a:off x="0" y="0"/>
+                      <a:ext cx="2608547" cy="5176649"/>
+                    </a:xfrm>
+                    <a:prstGeom prst="rect">
+                      <a:avLst/>
+                    </a:prstGeom>
+                  </pic:spPr>
+                </pic:pic>
+              </a:graphicData>
+            </a:graphic>
+          </wp:inline>
+        </w:drawing>
+      </w:r>
       <w:bookmarkEnd w:id="0"/>
     </w:p>
     <w:p>
@@ -2140,7 +2201,7 @@
                     <pic:cNvPicPr/>
                   </pic:nvPicPr>
                   <pic:blipFill>
-                    <a:blip r:embed="rId34">
+                    <a:blip r:embed="rId35">
                       <a:extLst>
                         <a:ext uri="{28A0092B-C50C-407E-A947-70E740481C1C}">
                           <a14:useLocalDpi xmlns:a14="http://schemas.microsoft.com/office/drawing/2010/main" val="0"/>

</xml_diff>

<commit_message>
agregué modificaciones en las clases vtasProd y vtasVendedor e hice pageVtasPorProducto
</commit_message>
<xml_diff>
--- a/proyecto/Lista de carteles.docx
+++ b/proyecto/Lista de carteles.docx
@@ -1903,7 +1903,10 @@
         <w:t>S</w:t>
       </w:r>
       <w:r>
-        <w:t>ub cuadro de unidades vendidas:</w:t>
+        <w:t>in</w:t>
+      </w:r>
+      <w:r>
+        <w:t xml:space="preserve"> cuadro de unidades vendidas:</w:t>
       </w:r>
     </w:p>
     <w:p>
@@ -2057,6 +2060,8 @@
           </wp:inline>
         </w:drawing>
       </w:r>
+      <w:bookmarkStart w:id="0" w:name="_GoBack"/>
+      <w:bookmarkEnd w:id="0"/>
     </w:p>
     <w:p>
       <w:pPr>
@@ -2129,8 +2134,10 @@
       <w:pPr>
         <w:pStyle w:val="Ttulo2"/>
       </w:pPr>
-      <w:bookmarkStart w:id="0" w:name="_GoBack"/>
-      <w:r>
+      <w:r>
+        <w:rPr>
+          <w:noProof/>
+        </w:rPr>
         <w:drawing>
           <wp:inline distT="0" distB="0" distL="0" distR="0" wp14:anchorId="794FA968" wp14:editId="57629A1F">
             <wp:extent cx="2601442" cy="5162550"/>
@@ -2167,7 +2174,6 @@
           </wp:inline>
         </w:drawing>
       </w:r>
-      <w:bookmarkEnd w:id="0"/>
     </w:p>
     <w:p>
       <w:pPr>

</xml_diff>

<commit_message>
Arreglé los problemas con las notficaciones en NewProduct
</commit_message>
<xml_diff>
--- a/proyecto/Lista de carteles.docx
+++ b/proyecto/Lista de carteles.docx
@@ -2060,8 +2060,6 @@
           </wp:inline>
         </w:drawing>
       </w:r>
-      <w:bookmarkStart w:id="0" w:name="_GoBack"/>
-      <w:bookmarkEnd w:id="0"/>
     </w:p>
     <w:p>
       <w:pPr>
@@ -2233,6 +2231,25 @@
           </wp:inline>
         </w:drawing>
       </w:r>
+    </w:p>
+    <w:p>
+      <w:pPr>
+        <w:spacing w:after="0" w:line="240" w:lineRule="auto"/>
+        <w:rPr>
+          <w:color w:val="FF0000"/>
+          <w:u w:val="single"/>
+        </w:rPr>
+      </w:pPr>
+    </w:p>
+    <w:p>
+      <w:pPr>
+        <w:spacing w:after="0" w:line="240" w:lineRule="auto"/>
+        <w:rPr>
+          <w:color w:val="FF0000"/>
+        </w:rPr>
+      </w:pPr>
+      <w:bookmarkStart w:id="0" w:name="_GoBack"/>
+      <w:bookmarkEnd w:id="0"/>
     </w:p>
     <w:p>
       <w:pPr>

</xml_diff>